<commit_message>
Update thêm phần câu hỏi yêu cầu cho post, và phần câu hỏi và trả lời cho reply
</commit_message>
<xml_diff>
--- a/Documents and Diagrams/Documents/Báo cáo đề tài - Website tìm đồ thất lạc.docx
+++ b/Documents and Diagrams/Documents/Báo cáo đề tài - Website tìm đồ thất lạc.docx
@@ -2737,19 +2737,7 @@
         <w:rPr>
           <w:lang w:val="en-US"/>
         </w:rPr>
-        <w:t xml:space="preserve"> </w:t>
-      </w:r>
-      <w:r>
-        <w:rPr>
-          <w:lang w:val="en-US"/>
-        </w:rPr>
-        <w:t>Chủ bài v</w:t>
-      </w:r>
-      <w:r>
-        <w:rPr>
-          <w:lang w:val="en-US"/>
-        </w:rPr>
-        <w:t>iết sẽ được thông báo qua email.</w:t>
+        <w:t xml:space="preserve"> Chủ bài viết sẽ được thông báo qua email.</w:t>
       </w:r>
     </w:p>
     <w:p>
@@ -2984,17 +2972,29 @@
         </w:rPr>
         <w:t>Báo động cho người thân thông qua thông tin của người dùng để lại cho hệ thống lúc kích hoạt tính năng báo động.</w:t>
       </w:r>
+    </w:p>
+    <w:p>
+      <w:pPr>
+        <w:pStyle w:val="Heading3"/>
+        <w:rPr>
+          <w:lang w:val="en-US"/>
+        </w:rPr>
+      </w:pPr>
+      <w:r>
+        <w:rPr>
+          <w:lang w:val="en-US"/>
+        </w:rPr>
+        <w:t>Thiết kế</w:t>
+      </w:r>
+    </w:p>
+    <w:p>
+      <w:pPr>
+        <w:rPr>
+          <w:lang w:val="en-US"/>
+        </w:rPr>
+      </w:pPr>
       <w:bookmarkStart w:id="1" w:name="_GoBack"/>
       <w:bookmarkEnd w:id="1"/>
-    </w:p>
-    <w:p>
-      <w:pPr>
-        <w:pStyle w:val="ListParagraph"/>
-        <w:ind w:left="757" w:firstLine="0"/>
-        <w:rPr>
-          <w:lang w:val="en-US"/>
-        </w:rPr>
-      </w:pPr>
     </w:p>
     <w:p>
       <w:pPr>

</xml_diff>